<commit_message>
User role functionality is ready. Guards were added.
</commit_message>
<xml_diff>
--- a/README_Project_current_state.docx
+++ b/README_Project_current_state.docx
@@ -17,7 +17,7 @@
           <w:sz w:val="28"/>
           <w:szCs w:val="28"/>
         </w:rPr>
-        <w:t>8</w:t>
+        <w:t>9</w:t>
       </w:r>
       <w:r>
         <w:rPr>
@@ -94,40 +94,6 @@
           <w:sz w:val="28"/>
           <w:szCs w:val="28"/>
         </w:rPr>
-        <w:t>Функционалността за потребителските роли не е напълно готова.</w:t>
-      </w:r>
-    </w:p>
-    <w:p>
-      <w:pPr>
-        <w:rPr>
-          <w:rFonts w:ascii="Times New Roman" w:hAnsi="Times New Roman" w:cs="Times New Roman"/>
-          <w:sz w:val="28"/>
-          <w:szCs w:val="28"/>
-        </w:rPr>
-      </w:pPr>
-      <w:r>
-        <w:rPr>
-          <w:rFonts w:ascii="Times New Roman" w:hAnsi="Times New Roman" w:cs="Times New Roman"/>
-          <w:sz w:val="28"/>
-          <w:szCs w:val="28"/>
-        </w:rPr>
-        <w:t xml:space="preserve">Евентуално ще работя по нея утре девети декември. </w:t>
-      </w:r>
-    </w:p>
-    <w:p>
-      <w:pPr>
-        <w:rPr>
-          <w:rFonts w:ascii="Times New Roman" w:hAnsi="Times New Roman" w:cs="Times New Roman"/>
-          <w:sz w:val="28"/>
-          <w:szCs w:val="28"/>
-        </w:rPr>
-      </w:pPr>
-      <w:r>
-        <w:rPr>
-          <w:rFonts w:ascii="Times New Roman" w:hAnsi="Times New Roman" w:cs="Times New Roman"/>
-          <w:sz w:val="28"/>
-          <w:szCs w:val="28"/>
-        </w:rPr>
         <w:t xml:space="preserve">Иконките за </w:t>
       </w:r>
       <w:r>
@@ -162,6 +128,14 @@
           <w:sz w:val="28"/>
           <w:szCs w:val="28"/>
         </w:rPr>
+        <w:t xml:space="preserve">в момента </w:t>
+      </w:r>
+      <w:r>
+        <w:rPr>
+          <w:rFonts w:ascii="Times New Roman" w:hAnsi="Times New Roman" w:cs="Times New Roman"/>
+          <w:sz w:val="28"/>
+          <w:szCs w:val="28"/>
+        </w:rPr>
         <w:t>са сложени просто за дизайн.</w:t>
       </w:r>
     </w:p>
@@ -171,7 +145,6 @@
           <w:rFonts w:ascii="Times New Roman" w:hAnsi="Times New Roman" w:cs="Times New Roman"/>
           <w:sz w:val="28"/>
           <w:szCs w:val="28"/>
-          <w:lang w:val="en-US"/>
         </w:rPr>
       </w:pPr>
       <w:r>
@@ -215,63 +188,333 @@
           <w:sz w:val="28"/>
           <w:szCs w:val="28"/>
         </w:rPr>
-        <w:t xml:space="preserve">Достъпа до базата във </w:t>
-      </w:r>
-      <w:r>
-        <w:rPr>
-          <w:rFonts w:ascii="Times New Roman" w:hAnsi="Times New Roman" w:cs="Times New Roman"/>
-          <w:sz w:val="28"/>
-          <w:szCs w:val="28"/>
-          <w:lang w:val="en-US"/>
-        </w:rPr>
-        <w:t xml:space="preserve">Firebase </w:t>
-      </w:r>
-      <w:r>
-        <w:rPr>
-          <w:rFonts w:ascii="Times New Roman" w:hAnsi="Times New Roman" w:cs="Times New Roman"/>
-          <w:sz w:val="28"/>
-          <w:szCs w:val="28"/>
-        </w:rPr>
-        <w:t>все още не е конфигуриран напълно, това ще го пусна заедно с функционалността за ролите.</w:t>
-      </w:r>
-    </w:p>
-    <w:p>
-      <w:pPr>
-        <w:rPr>
-          <w:rFonts w:ascii="Times New Roman" w:hAnsi="Times New Roman" w:cs="Times New Roman"/>
-          <w:sz w:val="28"/>
-          <w:szCs w:val="28"/>
-        </w:rPr>
-      </w:pPr>
-    </w:p>
-    <w:p>
-      <w:pPr>
-        <w:rPr>
-          <w:rFonts w:ascii="Times New Roman" w:hAnsi="Times New Roman" w:cs="Times New Roman"/>
-          <w:sz w:val="28"/>
-          <w:szCs w:val="28"/>
-        </w:rPr>
-      </w:pPr>
-    </w:p>
-    <w:p>
-      <w:pPr>
-        <w:rPr>
-          <w:rFonts w:ascii="Times New Roman" w:hAnsi="Times New Roman" w:cs="Times New Roman"/>
-          <w:sz w:val="28"/>
-          <w:szCs w:val="28"/>
-        </w:rPr>
-      </w:pPr>
-    </w:p>
-    <w:p>
-      <w:pPr>
-        <w:rPr>
-          <w:rFonts w:ascii="Times New Roman" w:hAnsi="Times New Roman" w:cs="Times New Roman"/>
-          <w:sz w:val="28"/>
-          <w:szCs w:val="28"/>
-        </w:rPr>
-      </w:pPr>
+        <w:t xml:space="preserve">За всеки потребител имам две роли - </w:t>
+      </w:r>
+      <w:r>
+        <w:rPr>
+          <w:rFonts w:ascii="Times New Roman" w:hAnsi="Times New Roman" w:cs="Times New Roman"/>
+          <w:sz w:val="28"/>
+          <w:szCs w:val="28"/>
+          <w:lang w:val="en-US"/>
+        </w:rPr>
+        <w:t xml:space="preserve">admin </w:t>
+      </w:r>
+      <w:r>
+        <w:rPr>
+          <w:rFonts w:ascii="Times New Roman" w:hAnsi="Times New Roman" w:cs="Times New Roman"/>
+          <w:sz w:val="28"/>
+          <w:szCs w:val="28"/>
+        </w:rPr>
+        <w:t xml:space="preserve">и </w:t>
+      </w:r>
+      <w:r>
+        <w:rPr>
+          <w:rFonts w:ascii="Times New Roman" w:hAnsi="Times New Roman" w:cs="Times New Roman"/>
+          <w:sz w:val="28"/>
+          <w:szCs w:val="28"/>
+          <w:lang w:val="en-US"/>
+        </w:rPr>
+        <w:t>user.</w:t>
+      </w:r>
+    </w:p>
+    <w:p>
+      <w:pPr>
+        <w:rPr>
+          <w:rFonts w:ascii="Times New Roman" w:hAnsi="Times New Roman" w:cs="Times New Roman"/>
+          <w:sz w:val="28"/>
+          <w:szCs w:val="28"/>
+        </w:rPr>
+      </w:pPr>
+    </w:p>
+    <w:p>
+      <w:pPr>
+        <w:rPr>
+          <w:rFonts w:ascii="Times New Roman" w:hAnsi="Times New Roman" w:cs="Times New Roman"/>
+          <w:sz w:val="28"/>
+          <w:szCs w:val="28"/>
+        </w:rPr>
+      </w:pPr>
+      <w:r>
+        <w:rPr>
+          <w:rFonts w:ascii="Times New Roman" w:hAnsi="Times New Roman" w:cs="Times New Roman"/>
+          <w:sz w:val="28"/>
+          <w:szCs w:val="28"/>
+        </w:rPr>
+        <w:t>В момента имам само един потребител с администраторски права:</w:t>
+      </w:r>
+    </w:p>
+    <w:p>
+      <w:pPr>
+        <w:rPr>
+          <w:rFonts w:ascii="Times New Roman" w:hAnsi="Times New Roman" w:cs="Times New Roman"/>
+          <w:sz w:val="28"/>
+          <w:szCs w:val="28"/>
+          <w:lang w:val="en-US"/>
+        </w:rPr>
+      </w:pPr>
+      <w:hyperlink r:id="rId5" w:history="1">
+        <w:r>
+          <w:rPr>
+            <w:rStyle w:val="Hyperlink"/>
+            <w:rFonts w:ascii="Times New Roman" w:hAnsi="Times New Roman" w:cs="Times New Roman"/>
+            <w:sz w:val="28"/>
+            <w:szCs w:val="28"/>
+            <w:lang w:val="en-US"/>
+          </w:rPr>
+          <w:t>admin@admin.bg</w:t>
+        </w:r>
+      </w:hyperlink>
+    </w:p>
+    <w:p>
+      <w:pPr>
+        <w:rPr>
+          <w:rFonts w:ascii="Times New Roman" w:hAnsi="Times New Roman" w:cs="Times New Roman"/>
+          <w:sz w:val="28"/>
+          <w:szCs w:val="28"/>
+          <w:lang w:val="en-US"/>
+        </w:rPr>
+      </w:pPr>
+      <w:r>
+        <w:rPr>
+          <w:rFonts w:ascii="Times New Roman" w:hAnsi="Times New Roman" w:cs="Times New Roman"/>
+          <w:sz w:val="28"/>
+          <w:szCs w:val="28"/>
+        </w:rPr>
+        <w:t xml:space="preserve">парола: </w:t>
+      </w:r>
+      <w:r>
+        <w:rPr>
+          <w:rFonts w:ascii="Times New Roman" w:hAnsi="Times New Roman" w:cs="Times New Roman"/>
+          <w:sz w:val="28"/>
+          <w:szCs w:val="28"/>
+          <w:lang w:val="en-US"/>
+        </w:rPr>
+        <w:t>forproject</w:t>
+      </w:r>
+    </w:p>
+    <w:p>
+      <w:pPr>
+        <w:rPr>
+          <w:rFonts w:ascii="Times New Roman" w:hAnsi="Times New Roman" w:cs="Times New Roman"/>
+          <w:sz w:val="28"/>
+          <w:szCs w:val="28"/>
+        </w:rPr>
+      </w:pPr>
+    </w:p>
+    <w:p>
+      <w:pPr>
+        <w:rPr>
+          <w:rFonts w:ascii="Times New Roman" w:hAnsi="Times New Roman" w:cs="Times New Roman"/>
+          <w:sz w:val="28"/>
+          <w:szCs w:val="28"/>
+          <w:lang w:val="en-US"/>
+        </w:rPr>
+      </w:pPr>
+      <w:r>
+        <w:rPr>
+          <w:rFonts w:ascii="Times New Roman" w:hAnsi="Times New Roman" w:cs="Times New Roman"/>
+          <w:sz w:val="28"/>
+          <w:szCs w:val="28"/>
+        </w:rPr>
+        <w:t xml:space="preserve">Всеки новорегистриран потребител е с  роля </w:t>
+      </w:r>
+      <w:r>
+        <w:rPr>
+          <w:rFonts w:ascii="Times New Roman" w:hAnsi="Times New Roman" w:cs="Times New Roman"/>
+          <w:sz w:val="28"/>
+          <w:szCs w:val="28"/>
+          <w:lang w:val="en-US"/>
+        </w:rPr>
+        <w:t>user.</w:t>
+      </w:r>
+    </w:p>
+    <w:p>
+      <w:pPr>
+        <w:rPr>
+          <w:rFonts w:ascii="Times New Roman" w:hAnsi="Times New Roman" w:cs="Times New Roman"/>
+          <w:sz w:val="28"/>
+          <w:szCs w:val="28"/>
+          <w:lang w:val="en-US"/>
+        </w:rPr>
+      </w:pPr>
+      <w:r>
+        <w:rPr>
+          <w:rFonts w:ascii="Times New Roman" w:hAnsi="Times New Roman" w:cs="Times New Roman"/>
+          <w:sz w:val="28"/>
+          <w:szCs w:val="28"/>
+        </w:rPr>
+        <w:t xml:space="preserve">Само първия потребител, който направих в базата е с роля </w:t>
+      </w:r>
+      <w:r>
+        <w:rPr>
+          <w:rFonts w:ascii="Times New Roman" w:hAnsi="Times New Roman" w:cs="Times New Roman"/>
+          <w:sz w:val="28"/>
+          <w:szCs w:val="28"/>
+          <w:lang w:val="en-US"/>
+        </w:rPr>
+        <w:t>admin.</w:t>
+      </w:r>
+    </w:p>
+    <w:p>
+      <w:pPr>
+        <w:rPr>
+          <w:rFonts w:ascii="Times New Roman" w:hAnsi="Times New Roman" w:cs="Times New Roman"/>
+          <w:sz w:val="28"/>
+          <w:szCs w:val="28"/>
+        </w:rPr>
+      </w:pPr>
+      <w:r>
+        <w:rPr>
+          <w:rFonts w:ascii="Times New Roman" w:hAnsi="Times New Roman" w:cs="Times New Roman"/>
+          <w:sz w:val="28"/>
+          <w:szCs w:val="28"/>
+        </w:rPr>
+        <w:t xml:space="preserve">Мисля да добавя функционалност </w:t>
+      </w:r>
+      <w:r>
+        <w:rPr>
+          <w:rFonts w:ascii="Times New Roman" w:hAnsi="Times New Roman" w:cs="Times New Roman"/>
+          <w:sz w:val="28"/>
+          <w:szCs w:val="28"/>
+          <w:lang w:val="en-US"/>
+        </w:rPr>
+        <w:t xml:space="preserve">admin </w:t>
+      </w:r>
+      <w:r>
+        <w:rPr>
+          <w:rFonts w:ascii="Times New Roman" w:hAnsi="Times New Roman" w:cs="Times New Roman"/>
+          <w:sz w:val="28"/>
+          <w:szCs w:val="28"/>
+        </w:rPr>
+        <w:t xml:space="preserve">потребителя да може да променя ролята на потребителите </w:t>
+      </w:r>
+      <w:r>
+        <w:rPr>
+          <w:rFonts w:ascii="Times New Roman" w:hAnsi="Times New Roman" w:cs="Times New Roman"/>
+          <w:sz w:val="28"/>
+          <w:szCs w:val="28"/>
+        </w:rPr>
+        <w:t>от</w:t>
+      </w:r>
+      <w:r>
+        <w:rPr>
+          <w:rFonts w:ascii="Times New Roman" w:hAnsi="Times New Roman" w:cs="Times New Roman"/>
+          <w:sz w:val="28"/>
+          <w:szCs w:val="28"/>
+        </w:rPr>
+        <w:t xml:space="preserve"> роля </w:t>
+      </w:r>
+      <w:r>
+        <w:rPr>
+          <w:rFonts w:ascii="Times New Roman" w:hAnsi="Times New Roman" w:cs="Times New Roman"/>
+          <w:sz w:val="28"/>
+          <w:szCs w:val="28"/>
+          <w:lang w:val="en-US"/>
+        </w:rPr>
+        <w:t xml:space="preserve">user </w:t>
+      </w:r>
+      <w:r>
+        <w:rPr>
+          <w:rFonts w:ascii="Times New Roman" w:hAnsi="Times New Roman" w:cs="Times New Roman"/>
+          <w:sz w:val="28"/>
+          <w:szCs w:val="28"/>
+        </w:rPr>
+        <w:t xml:space="preserve">в </w:t>
+      </w:r>
+      <w:r>
+        <w:rPr>
+          <w:rFonts w:ascii="Times New Roman" w:hAnsi="Times New Roman" w:cs="Times New Roman"/>
+          <w:sz w:val="28"/>
+          <w:szCs w:val="28"/>
+        </w:rPr>
+        <w:t xml:space="preserve"> роля </w:t>
+      </w:r>
+      <w:r>
+        <w:rPr>
+          <w:rFonts w:ascii="Times New Roman" w:hAnsi="Times New Roman" w:cs="Times New Roman"/>
+          <w:sz w:val="28"/>
+          <w:szCs w:val="28"/>
+          <w:lang w:val="en-US"/>
+        </w:rPr>
+        <w:t>admin.</w:t>
+      </w:r>
       <w:bookmarkStart w:id="0" w:name="_GoBack"/>
       <w:bookmarkEnd w:id="0"/>
+    </w:p>
+    <w:p>
+      <w:pPr>
+        <w:rPr>
+          <w:rFonts w:ascii="Times New Roman" w:hAnsi="Times New Roman" w:cs="Times New Roman"/>
+          <w:sz w:val="28"/>
+          <w:szCs w:val="28"/>
+        </w:rPr>
+      </w:pPr>
+    </w:p>
+    <w:p>
+      <w:pPr>
+        <w:rPr>
+          <w:rFonts w:ascii="Times New Roman" w:hAnsi="Times New Roman" w:cs="Times New Roman"/>
+          <w:sz w:val="28"/>
+          <w:szCs w:val="28"/>
+        </w:rPr>
+      </w:pPr>
+    </w:p>
+    <w:p>
+      <w:pPr>
+        <w:rPr>
+          <w:rFonts w:ascii="Times New Roman" w:hAnsi="Times New Roman" w:cs="Times New Roman"/>
+          <w:sz w:val="28"/>
+          <w:szCs w:val="28"/>
+          <w:lang w:val="en-US"/>
+        </w:rPr>
+      </w:pPr>
+    </w:p>
+    <w:p>
+      <w:pPr>
+        <w:rPr>
+          <w:rFonts w:ascii="Times New Roman" w:hAnsi="Times New Roman" w:cs="Times New Roman"/>
+          <w:sz w:val="28"/>
+          <w:szCs w:val="28"/>
+          <w:lang w:val="en-US"/>
+        </w:rPr>
+      </w:pPr>
+    </w:p>
+    <w:p>
+      <w:pPr>
+        <w:rPr>
+          <w:rFonts w:ascii="Times New Roman" w:hAnsi="Times New Roman" w:cs="Times New Roman"/>
+          <w:sz w:val="28"/>
+          <w:szCs w:val="28"/>
+          <w:lang w:val="en-US"/>
+        </w:rPr>
+      </w:pPr>
+    </w:p>
+    <w:p>
+      <w:pPr>
+        <w:rPr>
+          <w:rFonts w:ascii="Times New Roman" w:hAnsi="Times New Roman" w:cs="Times New Roman"/>
+          <w:sz w:val="28"/>
+          <w:szCs w:val="28"/>
+        </w:rPr>
+      </w:pPr>
+    </w:p>
+    <w:p>
+      <w:pPr>
+        <w:rPr>
+          <w:rFonts w:ascii="Times New Roman" w:hAnsi="Times New Roman" w:cs="Times New Roman"/>
+          <w:sz w:val="28"/>
+          <w:szCs w:val="28"/>
+        </w:rPr>
+      </w:pPr>
+    </w:p>
+    <w:p>
+      <w:pPr>
+        <w:rPr>
+          <w:rFonts w:ascii="Times New Roman" w:hAnsi="Times New Roman" w:cs="Times New Roman"/>
+          <w:sz w:val="28"/>
+          <w:szCs w:val="28"/>
+        </w:rPr>
+      </w:pPr>
     </w:p>
     <w:p>
       <w:pPr>
@@ -498,6 +741,17 @@
     <w:semiHidden/>
     <w:unhideWhenUsed/>
   </w:style>
+  <w:style w:type="character" w:styleId="Hyperlink">
+    <w:name w:val="Hyperlink"/>
+    <w:basedOn w:val="DefaultParagraphFont"/>
+    <w:uiPriority w:val="99"/>
+    <w:unhideWhenUsed/>
+    <w:rsid w:val="00C24A85"/>
+    <w:rPr>
+      <w:color w:val="0000FF" w:themeColor="hyperlink"/>
+      <w:u w:val="single"/>
+    </w:rPr>
+  </w:style>
 </w:styles>
 </file>
 
@@ -687,6 +941,17 @@
     <w:uiPriority w:val="99"/>
     <w:semiHidden/>
     <w:unhideWhenUsed/>
+  </w:style>
+  <w:style w:type="character" w:styleId="Hyperlink">
+    <w:name w:val="Hyperlink"/>
+    <w:basedOn w:val="DefaultParagraphFont"/>
+    <w:uiPriority w:val="99"/>
+    <w:unhideWhenUsed/>
+    <w:rsid w:val="00C24A85"/>
+    <w:rPr>
+      <w:color w:val="0000FF" w:themeColor="hyperlink"/>
+      <w:u w:val="single"/>
+    </w:rPr>
   </w:style>
 </w:styles>
 </file>

</xml_diff>

<commit_message>
Added functionality to promote user to admin.
</commit_message>
<xml_diff>
--- a/README_Project_current_state.docx
+++ b/README_Project_current_state.docx
@@ -52,6 +52,7 @@
           <w:rFonts w:ascii="Times New Roman" w:hAnsi="Times New Roman" w:cs="Times New Roman"/>
           <w:sz w:val="28"/>
           <w:szCs w:val="28"/>
+          <w:lang w:val="en-US"/>
         </w:rPr>
       </w:pPr>
       <w:r>
@@ -69,16 +70,82 @@
           <w:rFonts w:ascii="Times New Roman" w:hAnsi="Times New Roman" w:cs="Times New Roman"/>
           <w:sz w:val="28"/>
           <w:szCs w:val="28"/>
-        </w:rPr>
-      </w:pPr>
-      <w:r>
-        <w:rPr>
-          <w:rFonts w:ascii="Times New Roman" w:hAnsi="Times New Roman" w:cs="Times New Roman"/>
-          <w:sz w:val="28"/>
-          <w:szCs w:val="28"/>
-        </w:rPr>
-        <w:t>Базата е заредена със записи, за всеки тип електронен елемент по пет записа.</w:t>
-      </w:r>
+          <w:lang w:val="en-US"/>
+        </w:rPr>
+      </w:pPr>
+    </w:p>
+    <w:p>
+      <w:pPr>
+        <w:rPr>
+          <w:rFonts w:ascii="Times New Roman" w:hAnsi="Times New Roman" w:cs="Times New Roman"/>
+          <w:sz w:val="28"/>
+          <w:szCs w:val="28"/>
+          <w:lang w:val="en-US"/>
+        </w:rPr>
+      </w:pPr>
+    </w:p>
+    <w:p>
+      <w:pPr>
+        <w:rPr>
+          <w:rFonts w:ascii="Times New Roman" w:hAnsi="Times New Roman" w:cs="Times New Roman"/>
+          <w:sz w:val="28"/>
+          <w:szCs w:val="28"/>
+          <w:lang w:val="en-US"/>
+        </w:rPr>
+      </w:pPr>
+      <w:r>
+        <w:rPr>
+          <w:rFonts w:ascii="Times New Roman" w:hAnsi="Times New Roman" w:cs="Times New Roman"/>
+          <w:sz w:val="28"/>
+          <w:szCs w:val="28"/>
+        </w:rPr>
+        <w:t xml:space="preserve">Базата </w:t>
+      </w:r>
+      <w:r>
+        <w:rPr>
+          <w:rFonts w:ascii="Times New Roman" w:hAnsi="Times New Roman" w:cs="Times New Roman"/>
+          <w:sz w:val="28"/>
+          <w:szCs w:val="28"/>
+          <w:lang w:val="en-US"/>
+        </w:rPr>
+        <w:t xml:space="preserve">Firebase </w:t>
+      </w:r>
+      <w:r>
+        <w:rPr>
+          <w:rFonts w:ascii="Times New Roman" w:hAnsi="Times New Roman" w:cs="Times New Roman"/>
+          <w:sz w:val="28"/>
+          <w:szCs w:val="28"/>
+        </w:rPr>
+        <w:t>е заредена със записи, за всеки тип електронен елемент по пет записа.</w:t>
+      </w:r>
+      <w:r>
+        <w:rPr>
+          <w:rFonts w:ascii="Times New Roman" w:hAnsi="Times New Roman" w:cs="Times New Roman"/>
+          <w:sz w:val="28"/>
+          <w:szCs w:val="28"/>
+          <w:lang w:val="en-US"/>
+        </w:rPr>
+        <w:t xml:space="preserve"> </w:t>
+      </w:r>
+      <w:r>
+        <w:rPr>
+          <w:rFonts w:ascii="Times New Roman" w:hAnsi="Times New Roman" w:cs="Times New Roman"/>
+          <w:sz w:val="28"/>
+          <w:szCs w:val="28"/>
+        </w:rPr>
+        <w:t xml:space="preserve">Снимките са качени в </w:t>
+      </w:r>
+      <w:r>
+        <w:rPr>
+          <w:rFonts w:ascii="Times New Roman" w:hAnsi="Times New Roman" w:cs="Times New Roman"/>
+          <w:sz w:val="28"/>
+          <w:szCs w:val="28"/>
+          <w:lang w:val="en-US"/>
+        </w:rPr>
+        <w:t>Google Drive.</w:t>
+      </w:r>
+      <w:bookmarkStart w:id="0" w:name="_GoBack"/>
+      <w:bookmarkEnd w:id="0"/>
     </w:p>
     <w:p>
       <w:pPr>
@@ -361,48 +428,33 @@
           <w:rFonts w:ascii="Times New Roman" w:hAnsi="Times New Roman" w:cs="Times New Roman"/>
           <w:sz w:val="28"/>
           <w:szCs w:val="28"/>
-        </w:rPr>
-      </w:pPr>
-      <w:r>
-        <w:rPr>
-          <w:rFonts w:ascii="Times New Roman" w:hAnsi="Times New Roman" w:cs="Times New Roman"/>
-          <w:sz w:val="28"/>
-          <w:szCs w:val="28"/>
-        </w:rPr>
-        <w:t xml:space="preserve">Мисля да добавя функционалност </w:t>
-      </w:r>
-      <w:r>
-        <w:rPr>
-          <w:rFonts w:ascii="Times New Roman" w:hAnsi="Times New Roman" w:cs="Times New Roman"/>
-          <w:sz w:val="28"/>
-          <w:szCs w:val="28"/>
-          <w:lang w:val="en-US"/>
-        </w:rPr>
-        <w:t xml:space="preserve">admin </w:t>
-      </w:r>
-      <w:r>
-        <w:rPr>
-          <w:rFonts w:ascii="Times New Roman" w:hAnsi="Times New Roman" w:cs="Times New Roman"/>
-          <w:sz w:val="28"/>
-          <w:szCs w:val="28"/>
-        </w:rPr>
-        <w:t xml:space="preserve">потребителя да може да променя ролята на потребителите </w:t>
-      </w:r>
-      <w:r>
-        <w:rPr>
-          <w:rFonts w:ascii="Times New Roman" w:hAnsi="Times New Roman" w:cs="Times New Roman"/>
-          <w:sz w:val="28"/>
-          <w:szCs w:val="28"/>
-        </w:rPr>
-        <w:t>от</w:t>
-      </w:r>
-      <w:r>
-        <w:rPr>
-          <w:rFonts w:ascii="Times New Roman" w:hAnsi="Times New Roman" w:cs="Times New Roman"/>
-          <w:sz w:val="28"/>
-          <w:szCs w:val="28"/>
-        </w:rPr>
-        <w:t xml:space="preserve"> роля </w:t>
+          <w:lang w:val="en-US"/>
+        </w:rPr>
+      </w:pPr>
+      <w:r>
+        <w:rPr>
+          <w:rFonts w:ascii="Times New Roman" w:hAnsi="Times New Roman" w:cs="Times New Roman"/>
+          <w:sz w:val="28"/>
+          <w:szCs w:val="28"/>
+        </w:rPr>
+        <w:t xml:space="preserve">Добавих функционалност </w:t>
+      </w:r>
+      <w:r>
+        <w:rPr>
+          <w:rFonts w:ascii="Times New Roman" w:hAnsi="Times New Roman" w:cs="Times New Roman"/>
+          <w:sz w:val="28"/>
+          <w:szCs w:val="28"/>
+          <w:lang w:val="en-US"/>
+        </w:rPr>
+        <w:t>admin</w:t>
+      </w:r>
+      <w:r>
+        <w:rPr>
+          <w:rFonts w:ascii="Times New Roman" w:hAnsi="Times New Roman" w:cs="Times New Roman"/>
+          <w:sz w:val="28"/>
+          <w:szCs w:val="28"/>
+        </w:rPr>
+        <w:t xml:space="preserve">-а да може да променя ролята на </w:t>
       </w:r>
       <w:r>
         <w:rPr>
@@ -426,27 +478,18 @@
           <w:rFonts w:ascii="Times New Roman" w:hAnsi="Times New Roman" w:cs="Times New Roman"/>
           <w:sz w:val="28"/>
           <w:szCs w:val="28"/>
-        </w:rPr>
-        <w:t xml:space="preserve"> роля </w:t>
-      </w:r>
-      <w:r>
-        <w:rPr>
-          <w:rFonts w:ascii="Times New Roman" w:hAnsi="Times New Roman" w:cs="Times New Roman"/>
-          <w:sz w:val="28"/>
-          <w:szCs w:val="28"/>
-          <w:lang w:val="en-US"/>
-        </w:rPr>
-        <w:t>admin.</w:t>
-      </w:r>
-      <w:bookmarkStart w:id="0" w:name="_GoBack"/>
-      <w:bookmarkEnd w:id="0"/>
-    </w:p>
-    <w:p>
-      <w:pPr>
-        <w:rPr>
-          <w:rFonts w:ascii="Times New Roman" w:hAnsi="Times New Roman" w:cs="Times New Roman"/>
-          <w:sz w:val="28"/>
-          <w:szCs w:val="28"/>
+          <w:lang w:val="en-US"/>
+        </w:rPr>
+        <w:t xml:space="preserve"> admin.</w:t>
+      </w:r>
+    </w:p>
+    <w:p>
+      <w:pPr>
+        <w:rPr>
+          <w:rFonts w:ascii="Times New Roman" w:hAnsi="Times New Roman" w:cs="Times New Roman"/>
+          <w:sz w:val="28"/>
+          <w:szCs w:val="28"/>
+          <w:lang w:val="en-US"/>
         </w:rPr>
       </w:pPr>
     </w:p>

</xml_diff>

<commit_message>
Added information in README files.
</commit_message>
<xml_diff>
--- a/README_Project_current_state.docx
+++ b/README_Project_current_state.docx
@@ -17,7 +17,7 @@
           <w:sz w:val="28"/>
           <w:szCs w:val="28"/>
         </w:rPr>
-        <w:t>9</w:t>
+        <w:t>10</w:t>
       </w:r>
       <w:r>
         <w:rPr>
@@ -144,8 +144,6 @@
         </w:rPr>
         <w:t>Google Drive.</w:t>
       </w:r>
-      <w:bookmarkStart w:id="0" w:name="_GoBack"/>
-      <w:bookmarkEnd w:id="0"/>
     </w:p>
     <w:p>
       <w:pPr>
@@ -482,6 +480,731 @@
         </w:rPr>
         <w:t xml:space="preserve"> admin.</w:t>
       </w:r>
+    </w:p>
+    <w:p>
+      <w:pPr>
+        <w:rPr>
+          <w:rFonts w:ascii="Times New Roman" w:hAnsi="Times New Roman" w:cs="Times New Roman"/>
+          <w:sz w:val="28"/>
+          <w:szCs w:val="28"/>
+          <w:lang w:val="en-US"/>
+        </w:rPr>
+      </w:pPr>
+    </w:p>
+    <w:p>
+      <w:pPr>
+        <w:rPr>
+          <w:rFonts w:ascii="Times New Roman" w:hAnsi="Times New Roman" w:cs="Times New Roman"/>
+          <w:sz w:val="28"/>
+          <w:szCs w:val="28"/>
+        </w:rPr>
+      </w:pPr>
+      <w:r>
+        <w:rPr>
+          <w:rFonts w:ascii="Times New Roman" w:hAnsi="Times New Roman" w:cs="Times New Roman"/>
+          <w:sz w:val="28"/>
+          <w:szCs w:val="28"/>
+        </w:rPr>
+        <w:t xml:space="preserve">Не регистриран потребител неможе да разглежда колекциите от електронни елементи. Достъпни са му вариант на </w:t>
+      </w:r>
+      <w:r>
+        <w:rPr>
+          <w:rFonts w:ascii="Times New Roman" w:hAnsi="Times New Roman" w:cs="Times New Roman"/>
+          <w:sz w:val="28"/>
+          <w:szCs w:val="28"/>
+          <w:lang w:val="en-US"/>
+        </w:rPr>
+        <w:t xml:space="preserve">home </w:t>
+      </w:r>
+      <w:r>
+        <w:rPr>
+          <w:rFonts w:ascii="Times New Roman" w:hAnsi="Times New Roman" w:cs="Times New Roman"/>
+          <w:sz w:val="28"/>
+          <w:szCs w:val="28"/>
+        </w:rPr>
+        <w:t xml:space="preserve">страницата за нерегистрирани потребители, </w:t>
+      </w:r>
+      <w:r>
+        <w:rPr>
+          <w:rFonts w:ascii="Times New Roman" w:hAnsi="Times New Roman" w:cs="Times New Roman"/>
+          <w:sz w:val="28"/>
+          <w:szCs w:val="28"/>
+          <w:lang w:val="en-US"/>
+        </w:rPr>
+        <w:t xml:space="preserve">register, login </w:t>
+      </w:r>
+      <w:r>
+        <w:rPr>
+          <w:rFonts w:ascii="Times New Roman" w:hAnsi="Times New Roman" w:cs="Times New Roman"/>
+          <w:sz w:val="28"/>
+          <w:szCs w:val="28"/>
+        </w:rPr>
+        <w:t xml:space="preserve">и </w:t>
+      </w:r>
+      <w:r>
+        <w:rPr>
+          <w:rFonts w:ascii="Times New Roman" w:hAnsi="Times New Roman" w:cs="Times New Roman"/>
+          <w:sz w:val="28"/>
+          <w:szCs w:val="28"/>
+          <w:lang w:val="en-US"/>
+        </w:rPr>
+        <w:t xml:space="preserve">about </w:t>
+      </w:r>
+      <w:r>
+        <w:rPr>
+          <w:rFonts w:ascii="Times New Roman" w:hAnsi="Times New Roman" w:cs="Times New Roman"/>
+          <w:sz w:val="28"/>
+          <w:szCs w:val="28"/>
+        </w:rPr>
+        <w:t>пътищата.</w:t>
+      </w:r>
+    </w:p>
+    <w:p>
+      <w:pPr>
+        <w:rPr>
+          <w:rFonts w:ascii="Times New Roman" w:hAnsi="Times New Roman" w:cs="Times New Roman"/>
+          <w:sz w:val="28"/>
+          <w:szCs w:val="28"/>
+          <w:lang w:val="en-US"/>
+        </w:rPr>
+      </w:pPr>
+      <w:r>
+        <w:rPr>
+          <w:rFonts w:ascii="Times New Roman" w:hAnsi="Times New Roman" w:cs="Times New Roman"/>
+          <w:sz w:val="28"/>
+          <w:szCs w:val="28"/>
+        </w:rPr>
+        <w:t xml:space="preserve">Регистриран потребител с роля </w:t>
+      </w:r>
+      <w:r>
+        <w:rPr>
+          <w:rFonts w:ascii="Times New Roman" w:hAnsi="Times New Roman" w:cs="Times New Roman"/>
+          <w:sz w:val="28"/>
+          <w:szCs w:val="28"/>
+          <w:lang w:val="en-US"/>
+        </w:rPr>
+        <w:t xml:space="preserve">user </w:t>
+      </w:r>
+      <w:r>
+        <w:rPr>
+          <w:rFonts w:ascii="Times New Roman" w:hAnsi="Times New Roman" w:cs="Times New Roman"/>
+          <w:sz w:val="28"/>
+          <w:szCs w:val="28"/>
+        </w:rPr>
+        <w:t>може да разглежда осемте категории електронни елементи.</w:t>
+      </w:r>
+      <w:r>
+        <w:rPr>
+          <w:rFonts w:ascii="Times New Roman" w:hAnsi="Times New Roman" w:cs="Times New Roman"/>
+          <w:sz w:val="28"/>
+          <w:szCs w:val="28"/>
+          <w:lang w:val="en-US"/>
+        </w:rPr>
+        <w:t xml:space="preserve"> </w:t>
+      </w:r>
+      <w:r>
+        <w:rPr>
+          <w:rFonts w:ascii="Times New Roman" w:hAnsi="Times New Roman" w:cs="Times New Roman"/>
+          <w:sz w:val="28"/>
+          <w:szCs w:val="28"/>
+        </w:rPr>
+        <w:t xml:space="preserve">Снимките на елементите може да се увеличават и намаляват по размер, като се кликне върху тях. Функционалността е реализирана чрез предаване на </w:t>
+      </w:r>
+      <w:r>
+        <w:rPr>
+          <w:rFonts w:ascii="Times New Roman" w:hAnsi="Times New Roman" w:cs="Times New Roman"/>
+          <w:sz w:val="28"/>
+          <w:szCs w:val="28"/>
+          <w:lang w:val="en-US"/>
+        </w:rPr>
+        <w:t>id-</w:t>
+      </w:r>
+      <w:r>
+        <w:rPr>
+          <w:rFonts w:ascii="Times New Roman" w:hAnsi="Times New Roman" w:cs="Times New Roman"/>
+          <w:sz w:val="28"/>
+          <w:szCs w:val="28"/>
+        </w:rPr>
+        <w:t xml:space="preserve">то на снимката през извиквания </w:t>
+      </w:r>
+      <w:r>
+        <w:rPr>
+          <w:rFonts w:ascii="Times New Roman" w:hAnsi="Times New Roman" w:cs="Times New Roman"/>
+          <w:sz w:val="28"/>
+          <w:szCs w:val="28"/>
+          <w:lang w:val="en-US"/>
+        </w:rPr>
+        <w:t>url.</w:t>
+      </w:r>
+    </w:p>
+    <w:p>
+      <w:pPr>
+        <w:rPr>
+          <w:rFonts w:ascii="Times New Roman" w:hAnsi="Times New Roman" w:cs="Times New Roman"/>
+          <w:sz w:val="28"/>
+          <w:szCs w:val="28"/>
+        </w:rPr>
+      </w:pPr>
+      <w:r>
+        <w:rPr>
+          <w:rFonts w:ascii="Times New Roman" w:hAnsi="Times New Roman" w:cs="Times New Roman"/>
+          <w:sz w:val="28"/>
+          <w:szCs w:val="28"/>
+        </w:rPr>
+        <w:lastRenderedPageBreak/>
+        <w:t xml:space="preserve">Регистриран потребител с роля </w:t>
+      </w:r>
+      <w:r>
+        <w:rPr>
+          <w:rFonts w:ascii="Times New Roman" w:hAnsi="Times New Roman" w:cs="Times New Roman"/>
+          <w:sz w:val="28"/>
+          <w:szCs w:val="28"/>
+          <w:lang w:val="en-US"/>
+        </w:rPr>
+        <w:t>admin</w:t>
+      </w:r>
+      <w:r>
+        <w:rPr>
+          <w:rFonts w:ascii="Times New Roman" w:hAnsi="Times New Roman" w:cs="Times New Roman"/>
+          <w:sz w:val="28"/>
+          <w:szCs w:val="28"/>
+        </w:rPr>
+        <w:t xml:space="preserve"> има достъп освен до нещата, които са достъпни за регистриран потребител с роля </w:t>
+      </w:r>
+      <w:r>
+        <w:rPr>
+          <w:rFonts w:ascii="Times New Roman" w:hAnsi="Times New Roman" w:cs="Times New Roman"/>
+          <w:sz w:val="28"/>
+          <w:szCs w:val="28"/>
+          <w:lang w:val="en-US"/>
+        </w:rPr>
+        <w:t xml:space="preserve">user, </w:t>
+      </w:r>
+      <w:r>
+        <w:rPr>
+          <w:rFonts w:ascii="Times New Roman" w:hAnsi="Times New Roman" w:cs="Times New Roman"/>
+          <w:sz w:val="28"/>
+          <w:szCs w:val="28"/>
+        </w:rPr>
+        <w:t>също така и до административната конзола на приложението.</w:t>
+      </w:r>
+    </w:p>
+    <w:p>
+      <w:pPr>
+        <w:rPr>
+          <w:rFonts w:ascii="Times New Roman" w:hAnsi="Times New Roman" w:cs="Times New Roman"/>
+          <w:sz w:val="28"/>
+          <w:szCs w:val="28"/>
+        </w:rPr>
+      </w:pPr>
+      <w:r>
+        <w:rPr>
+          <w:rFonts w:ascii="Times New Roman" w:hAnsi="Times New Roman" w:cs="Times New Roman"/>
+          <w:sz w:val="28"/>
+          <w:szCs w:val="28"/>
+        </w:rPr>
+        <w:t>В административната конзола има функционалност за добавяне на електронни елементи, търсене на елемент по име и после</w:t>
+      </w:r>
+      <w:r>
+        <w:rPr>
+          <w:rFonts w:ascii="Times New Roman" w:hAnsi="Times New Roman" w:cs="Times New Roman"/>
+          <w:sz w:val="28"/>
+          <w:szCs w:val="28"/>
+        </w:rPr>
+        <w:t>дващо редактиране или изтриване, п</w:t>
+      </w:r>
+      <w:r>
+        <w:rPr>
+          <w:rFonts w:ascii="Times New Roman" w:hAnsi="Times New Roman" w:cs="Times New Roman"/>
+          <w:sz w:val="28"/>
+          <w:szCs w:val="28"/>
+        </w:rPr>
+        <w:t xml:space="preserve">реглеждане на регистрираните потребители и променяне на роля на потребител от </w:t>
+      </w:r>
+      <w:r>
+        <w:rPr>
+          <w:rFonts w:ascii="Times New Roman" w:hAnsi="Times New Roman" w:cs="Times New Roman"/>
+          <w:sz w:val="28"/>
+          <w:szCs w:val="28"/>
+          <w:lang w:val="en-US"/>
+        </w:rPr>
+        <w:t xml:space="preserve">user </w:t>
+      </w:r>
+      <w:r>
+        <w:rPr>
+          <w:rFonts w:ascii="Times New Roman" w:hAnsi="Times New Roman" w:cs="Times New Roman"/>
+          <w:sz w:val="28"/>
+          <w:szCs w:val="28"/>
+        </w:rPr>
+        <w:t xml:space="preserve">към </w:t>
+      </w:r>
+      <w:r>
+        <w:rPr>
+          <w:rFonts w:ascii="Times New Roman" w:hAnsi="Times New Roman" w:cs="Times New Roman"/>
+          <w:sz w:val="28"/>
+          <w:szCs w:val="28"/>
+          <w:lang w:val="en-US"/>
+        </w:rPr>
+        <w:t>admin.</w:t>
+      </w:r>
+      <w:r>
+        <w:rPr>
+          <w:rFonts w:ascii="Times New Roman" w:hAnsi="Times New Roman" w:cs="Times New Roman"/>
+          <w:sz w:val="28"/>
+          <w:szCs w:val="28"/>
+        </w:rPr>
+        <w:t xml:space="preserve"> Съответно са добавени и съобщения за обслужване на горните функционалности.</w:t>
+      </w:r>
+    </w:p>
+    <w:p>
+      <w:pPr>
+        <w:rPr>
+          <w:rFonts w:ascii="Times New Roman" w:hAnsi="Times New Roman" w:cs="Times New Roman"/>
+          <w:sz w:val="28"/>
+          <w:szCs w:val="28"/>
+        </w:rPr>
+      </w:pPr>
+      <w:r>
+        <w:rPr>
+          <w:rFonts w:ascii="Times New Roman" w:hAnsi="Times New Roman" w:cs="Times New Roman"/>
+          <w:sz w:val="28"/>
+          <w:szCs w:val="28"/>
+        </w:rPr>
+        <w:t>При въвеждане на електронен елемент в базата се прави проверка дали има вече въведен елемент с такова име и ако има се препраща обратно към формата за въвеждане, за да изберем друго име. По този начин си гарантирам уникалност на имената</w:t>
+      </w:r>
+      <w:r>
+        <w:rPr>
+          <w:rFonts w:ascii="Times New Roman" w:hAnsi="Times New Roman" w:cs="Times New Roman"/>
+          <w:sz w:val="28"/>
+          <w:szCs w:val="28"/>
+        </w:rPr>
+        <w:t xml:space="preserve"> на електронните елементи.</w:t>
+      </w:r>
+    </w:p>
+    <w:p>
+      <w:pPr>
+        <w:rPr>
+          <w:rFonts w:ascii="Times New Roman" w:hAnsi="Times New Roman" w:cs="Times New Roman"/>
+          <w:sz w:val="28"/>
+          <w:szCs w:val="28"/>
+        </w:rPr>
+      </w:pPr>
+      <w:r>
+        <w:rPr>
+          <w:rFonts w:ascii="Times New Roman" w:hAnsi="Times New Roman" w:cs="Times New Roman"/>
+          <w:sz w:val="28"/>
+          <w:szCs w:val="28"/>
+        </w:rPr>
+        <w:t xml:space="preserve">Тъй като </w:t>
+      </w:r>
+      <w:r>
+        <w:rPr>
+          <w:rFonts w:ascii="Times New Roman" w:hAnsi="Times New Roman" w:cs="Times New Roman"/>
+          <w:sz w:val="28"/>
+          <w:szCs w:val="28"/>
+          <w:lang w:val="en-US"/>
+        </w:rPr>
+        <w:t xml:space="preserve">Firebase </w:t>
+      </w:r>
+      <w:r>
+        <w:rPr>
+          <w:rFonts w:ascii="Times New Roman" w:hAnsi="Times New Roman" w:cs="Times New Roman"/>
+          <w:sz w:val="28"/>
+          <w:szCs w:val="28"/>
+        </w:rPr>
+        <w:t>не поддържа роли за потребителите, това го правя с допълнителна таблица, където за всеки потребител е записана и неговата роля.</w:t>
+      </w:r>
+    </w:p>
+    <w:p>
+      <w:pPr>
+        <w:rPr>
+          <w:rFonts w:ascii="Times New Roman" w:hAnsi="Times New Roman" w:cs="Times New Roman"/>
+          <w:sz w:val="28"/>
+          <w:szCs w:val="28"/>
+        </w:rPr>
+      </w:pPr>
+      <w:r>
+        <w:rPr>
+          <w:rFonts w:ascii="Times New Roman" w:hAnsi="Times New Roman" w:cs="Times New Roman"/>
+          <w:sz w:val="28"/>
+          <w:szCs w:val="28"/>
+        </w:rPr>
+        <w:t>Всички форми са обикновенни, няма реактивна форма в приложението.</w:t>
+      </w:r>
+    </w:p>
+    <w:p>
+      <w:pPr>
+        <w:rPr>
+          <w:rFonts w:ascii="Times New Roman" w:hAnsi="Times New Roman" w:cs="Times New Roman"/>
+          <w:sz w:val="28"/>
+          <w:szCs w:val="28"/>
+        </w:rPr>
+      </w:pPr>
+      <w:r>
+        <w:rPr>
+          <w:rFonts w:ascii="Times New Roman" w:hAnsi="Times New Roman" w:cs="Times New Roman"/>
+          <w:sz w:val="28"/>
+          <w:szCs w:val="28"/>
+        </w:rPr>
+        <w:t xml:space="preserve">Управлението на състоянието се опитвах да го правя със </w:t>
+      </w:r>
+      <w:r>
+        <w:rPr>
+          <w:rFonts w:ascii="Times New Roman" w:hAnsi="Times New Roman" w:cs="Times New Roman"/>
+          <w:sz w:val="28"/>
+          <w:szCs w:val="28"/>
+          <w:lang w:val="en-US"/>
+        </w:rPr>
+        <w:t>Subject</w:t>
+      </w:r>
+      <w:r>
+        <w:rPr>
+          <w:rFonts w:ascii="Times New Roman" w:hAnsi="Times New Roman" w:cs="Times New Roman"/>
+          <w:sz w:val="28"/>
+          <w:szCs w:val="28"/>
+        </w:rPr>
+        <w:t xml:space="preserve">-и, но на три пъти се получи зацикляне на заявките към базата. Понеже имам ограничен брой </w:t>
+      </w:r>
+      <w:r>
+        <w:rPr>
+          <w:rFonts w:ascii="Times New Roman" w:hAnsi="Times New Roman" w:cs="Times New Roman"/>
+          <w:sz w:val="28"/>
+          <w:szCs w:val="28"/>
+          <w:lang w:val="en-US"/>
+        </w:rPr>
+        <w:t xml:space="preserve">read/write </w:t>
+      </w:r>
+      <w:r>
+        <w:rPr>
+          <w:rFonts w:ascii="Times New Roman" w:hAnsi="Times New Roman" w:cs="Times New Roman"/>
+          <w:sz w:val="28"/>
+          <w:szCs w:val="28"/>
+        </w:rPr>
+        <w:t xml:space="preserve">заявки във </w:t>
+      </w:r>
+      <w:r>
+        <w:rPr>
+          <w:rFonts w:ascii="Times New Roman" w:hAnsi="Times New Roman" w:cs="Times New Roman"/>
+          <w:sz w:val="28"/>
+          <w:szCs w:val="28"/>
+          <w:lang w:val="en-US"/>
+        </w:rPr>
+        <w:t xml:space="preserve">Firebase </w:t>
+      </w:r>
+      <w:r>
+        <w:rPr>
+          <w:rFonts w:ascii="Times New Roman" w:hAnsi="Times New Roman" w:cs="Times New Roman"/>
+          <w:sz w:val="28"/>
+          <w:szCs w:val="28"/>
+        </w:rPr>
+        <w:t xml:space="preserve">неможах да си позволя да експериментирам повече и го направих с отделна услуга </w:t>
+      </w:r>
+      <w:r>
+        <w:rPr>
+          <w:rFonts w:ascii="Times New Roman" w:hAnsi="Times New Roman" w:cs="Times New Roman"/>
+          <w:sz w:val="28"/>
+          <w:szCs w:val="28"/>
+          <w:lang w:val="en-US"/>
+        </w:rPr>
+        <w:t xml:space="preserve">state.service.ts, </w:t>
+      </w:r>
+      <w:r>
+        <w:rPr>
+          <w:rFonts w:ascii="Times New Roman" w:hAnsi="Times New Roman" w:cs="Times New Roman"/>
+          <w:sz w:val="28"/>
+          <w:szCs w:val="28"/>
+        </w:rPr>
+        <w:t xml:space="preserve">където са записани </w:t>
+      </w:r>
+      <w:r>
+        <w:rPr>
+          <w:rFonts w:ascii="Times New Roman" w:hAnsi="Times New Roman" w:cs="Times New Roman"/>
+          <w:sz w:val="28"/>
+          <w:szCs w:val="28"/>
+          <w:lang w:val="en-US"/>
+        </w:rPr>
+        <w:t xml:space="preserve">boolean </w:t>
+      </w:r>
+      <w:r>
+        <w:rPr>
+          <w:rFonts w:ascii="Times New Roman" w:hAnsi="Times New Roman" w:cs="Times New Roman"/>
+          <w:sz w:val="28"/>
+          <w:szCs w:val="28"/>
+        </w:rPr>
+        <w:t>променливи и други данни необходими за</w:t>
+      </w:r>
+      <w:r>
+        <w:rPr>
+          <w:rFonts w:ascii="Times New Roman" w:hAnsi="Times New Roman" w:cs="Times New Roman"/>
+          <w:sz w:val="28"/>
+          <w:szCs w:val="28"/>
+          <w:lang w:val="en-US"/>
+        </w:rPr>
+        <w:t xml:space="preserve"> </w:t>
+      </w:r>
+      <w:r>
+        <w:rPr>
+          <w:rFonts w:ascii="Times New Roman" w:hAnsi="Times New Roman" w:cs="Times New Roman"/>
+          <w:sz w:val="28"/>
+          <w:szCs w:val="28"/>
+        </w:rPr>
+        <w:t>управление на състоянието на приложението.</w:t>
+      </w:r>
+    </w:p>
+    <w:p>
+      <w:pPr>
+        <w:rPr>
+          <w:rFonts w:ascii="Times New Roman" w:hAnsi="Times New Roman" w:cs="Times New Roman"/>
+          <w:sz w:val="28"/>
+          <w:szCs w:val="28"/>
+        </w:rPr>
+      </w:pPr>
+      <w:r>
+        <w:rPr>
+          <w:rFonts w:ascii="Times New Roman" w:hAnsi="Times New Roman" w:cs="Times New Roman"/>
+          <w:sz w:val="28"/>
+          <w:szCs w:val="28"/>
+        </w:rPr>
+        <w:t>Приложението е организирано в пет модула:</w:t>
+      </w:r>
+    </w:p>
+    <w:p>
+      <w:pPr>
+        <w:rPr>
+          <w:rFonts w:ascii="Times New Roman" w:hAnsi="Times New Roman" w:cs="Times New Roman"/>
+          <w:sz w:val="28"/>
+          <w:szCs w:val="28"/>
+        </w:rPr>
+      </w:pPr>
+      <w:r>
+        <w:rPr>
+          <w:rFonts w:ascii="Times New Roman" w:hAnsi="Times New Roman" w:cs="Times New Roman"/>
+          <w:sz w:val="28"/>
+          <w:szCs w:val="28"/>
+          <w:lang w:val="en-US"/>
+        </w:rPr>
+        <w:t xml:space="preserve">authM, adminM, userM, commonM </w:t>
+      </w:r>
+      <w:r>
+        <w:rPr>
+          <w:rFonts w:ascii="Times New Roman" w:hAnsi="Times New Roman" w:cs="Times New Roman"/>
+          <w:sz w:val="28"/>
+          <w:szCs w:val="28"/>
+        </w:rPr>
+        <w:t xml:space="preserve">и </w:t>
+      </w:r>
+      <w:r>
+        <w:rPr>
+          <w:rFonts w:ascii="Times New Roman" w:hAnsi="Times New Roman" w:cs="Times New Roman"/>
+          <w:sz w:val="28"/>
+          <w:szCs w:val="28"/>
+          <w:lang w:val="en-US"/>
+        </w:rPr>
+        <w:t xml:space="preserve">firebaseM </w:t>
+      </w:r>
+      <w:r>
+        <w:rPr>
+          <w:rFonts w:ascii="Times New Roman" w:hAnsi="Times New Roman" w:cs="Times New Roman"/>
+          <w:sz w:val="28"/>
+          <w:szCs w:val="28"/>
+        </w:rPr>
+        <w:t>с общо 23 компонента в тях.</w:t>
+      </w:r>
+    </w:p>
+    <w:p>
+      <w:pPr>
+        <w:rPr>
+          <w:rFonts w:ascii="Times New Roman" w:hAnsi="Times New Roman" w:cs="Times New Roman"/>
+          <w:sz w:val="28"/>
+          <w:szCs w:val="28"/>
+        </w:rPr>
+      </w:pPr>
+      <w:r>
+        <w:rPr>
+          <w:rFonts w:ascii="Times New Roman" w:hAnsi="Times New Roman" w:cs="Times New Roman"/>
+          <w:sz w:val="28"/>
+          <w:szCs w:val="28"/>
+        </w:rPr>
+        <w:t xml:space="preserve">Има два </w:t>
+      </w:r>
+      <w:r>
+        <w:rPr>
+          <w:rFonts w:ascii="Times New Roman" w:hAnsi="Times New Roman" w:cs="Times New Roman"/>
+          <w:sz w:val="28"/>
+          <w:szCs w:val="28"/>
+          <w:lang w:val="en-US"/>
+        </w:rPr>
+        <w:t>guard</w:t>
+      </w:r>
+      <w:r>
+        <w:rPr>
+          <w:rFonts w:ascii="Times New Roman" w:hAnsi="Times New Roman" w:cs="Times New Roman"/>
+          <w:sz w:val="28"/>
+          <w:szCs w:val="28"/>
+        </w:rPr>
+        <w:t xml:space="preserve">-а и три </w:t>
+      </w:r>
+      <w:r>
+        <w:rPr>
+          <w:rFonts w:ascii="Times New Roman" w:hAnsi="Times New Roman" w:cs="Times New Roman"/>
+          <w:sz w:val="28"/>
+          <w:szCs w:val="28"/>
+          <w:lang w:val="en-US"/>
+        </w:rPr>
+        <w:t>service-</w:t>
+      </w:r>
+      <w:r>
+        <w:rPr>
+          <w:rFonts w:ascii="Times New Roman" w:hAnsi="Times New Roman" w:cs="Times New Roman"/>
+          <w:sz w:val="28"/>
+          <w:szCs w:val="28"/>
+        </w:rPr>
+        <w:t>а</w:t>
+      </w:r>
+      <w:r>
+        <w:rPr>
+          <w:rFonts w:ascii="Times New Roman" w:hAnsi="Times New Roman" w:cs="Times New Roman"/>
+          <w:sz w:val="28"/>
+          <w:szCs w:val="28"/>
+        </w:rPr>
+        <w:t xml:space="preserve"> – една услуга за работа с потребителите, една услуга за работа с електронните елементи и услугата за съхраняване на състоянието.</w:t>
+      </w:r>
+    </w:p>
+    <w:p>
+      <w:pPr>
+        <w:rPr>
+          <w:rFonts w:ascii="Times New Roman" w:hAnsi="Times New Roman" w:cs="Times New Roman"/>
+          <w:sz w:val="28"/>
+          <w:szCs w:val="28"/>
+        </w:rPr>
+      </w:pPr>
+      <w:r>
+        <w:rPr>
+          <w:rFonts w:ascii="Times New Roman" w:hAnsi="Times New Roman" w:cs="Times New Roman"/>
+          <w:sz w:val="28"/>
+          <w:szCs w:val="28"/>
+        </w:rPr>
+        <w:t>Има прихващане на грешк</w:t>
+      </w:r>
+      <w:r>
+        <w:rPr>
+          <w:rFonts w:ascii="Times New Roman" w:hAnsi="Times New Roman" w:cs="Times New Roman"/>
+          <w:sz w:val="28"/>
+          <w:szCs w:val="28"/>
+        </w:rPr>
+        <w:t>ите и показване на съобщение за</w:t>
+      </w:r>
+      <w:r>
+        <w:rPr>
+          <w:rFonts w:ascii="Times New Roman" w:hAnsi="Times New Roman" w:cs="Times New Roman"/>
+          <w:sz w:val="28"/>
+          <w:szCs w:val="28"/>
+        </w:rPr>
+        <w:t xml:space="preserve"> съответната грешка.</w:t>
+      </w:r>
+    </w:p>
+    <w:p>
+      <w:pPr>
+        <w:rPr>
+          <w:rFonts w:ascii="Times New Roman" w:hAnsi="Times New Roman" w:cs="Times New Roman"/>
+          <w:sz w:val="28"/>
+          <w:szCs w:val="28"/>
+        </w:rPr>
+      </w:pPr>
+    </w:p>
+    <w:p>
+      <w:pPr>
+        <w:rPr>
+          <w:rFonts w:ascii="Times New Roman" w:hAnsi="Times New Roman" w:cs="Times New Roman"/>
+          <w:sz w:val="28"/>
+          <w:szCs w:val="28"/>
+        </w:rPr>
+      </w:pPr>
+      <w:bookmarkStart w:id="0" w:name="_GoBack"/>
+      <w:bookmarkEnd w:id="0"/>
+    </w:p>
+    <w:p>
+      <w:pPr>
+        <w:rPr>
+          <w:rFonts w:ascii="Times New Roman" w:hAnsi="Times New Roman" w:cs="Times New Roman"/>
+          <w:sz w:val="28"/>
+          <w:szCs w:val="28"/>
+        </w:rPr>
+      </w:pPr>
+    </w:p>
+    <w:p>
+      <w:pPr>
+        <w:rPr>
+          <w:rFonts w:ascii="Times New Roman" w:hAnsi="Times New Roman" w:cs="Times New Roman"/>
+          <w:sz w:val="28"/>
+          <w:szCs w:val="28"/>
+        </w:rPr>
+      </w:pPr>
+    </w:p>
+    <w:p>
+      <w:pPr>
+        <w:rPr>
+          <w:rFonts w:ascii="Times New Roman" w:hAnsi="Times New Roman" w:cs="Times New Roman"/>
+          <w:sz w:val="28"/>
+          <w:szCs w:val="28"/>
+        </w:rPr>
+      </w:pPr>
+    </w:p>
+    <w:p>
+      <w:pPr>
+        <w:rPr>
+          <w:rFonts w:ascii="Times New Roman" w:hAnsi="Times New Roman" w:cs="Times New Roman"/>
+          <w:sz w:val="28"/>
+          <w:szCs w:val="28"/>
+        </w:rPr>
+      </w:pPr>
+    </w:p>
+    <w:p>
+      <w:pPr>
+        <w:rPr>
+          <w:rFonts w:ascii="Times New Roman" w:hAnsi="Times New Roman" w:cs="Times New Roman"/>
+          <w:sz w:val="28"/>
+          <w:szCs w:val="28"/>
+          <w:lang w:val="en-US"/>
+        </w:rPr>
+      </w:pPr>
+    </w:p>
+    <w:p>
+      <w:pPr>
+        <w:rPr>
+          <w:rFonts w:ascii="Times New Roman" w:hAnsi="Times New Roman" w:cs="Times New Roman"/>
+          <w:sz w:val="28"/>
+          <w:szCs w:val="28"/>
+        </w:rPr>
+      </w:pPr>
+    </w:p>
+    <w:p>
+      <w:pPr>
+        <w:rPr>
+          <w:rFonts w:ascii="Times New Roman" w:hAnsi="Times New Roman" w:cs="Times New Roman"/>
+          <w:sz w:val="28"/>
+          <w:szCs w:val="28"/>
+        </w:rPr>
+      </w:pPr>
+    </w:p>
+    <w:p>
+      <w:pPr>
+        <w:rPr>
+          <w:rFonts w:ascii="Times New Roman" w:hAnsi="Times New Roman" w:cs="Times New Roman"/>
+          <w:sz w:val="28"/>
+          <w:szCs w:val="28"/>
+        </w:rPr>
+      </w:pPr>
+    </w:p>
+    <w:p>
+      <w:pPr>
+        <w:rPr>
+          <w:rFonts w:ascii="Times New Roman" w:hAnsi="Times New Roman" w:cs="Times New Roman"/>
+          <w:sz w:val="28"/>
+          <w:szCs w:val="28"/>
+          <w:lang w:val="en-US"/>
+        </w:rPr>
+      </w:pPr>
     </w:p>
     <w:p>
       <w:pPr>

</xml_diff>

<commit_message>
Copy README_Project_current_state.docx to README.md.
</commit_message>
<xml_diff>
--- a/README_Project_current_state.docx
+++ b/README_Project_current_state.docx
@@ -212,41 +212,8 @@
           <w:szCs w:val="28"/>
         </w:rPr>
       </w:pPr>
-      <w:r>
-        <w:rPr>
-          <w:rFonts w:ascii="Times New Roman" w:hAnsi="Times New Roman" w:cs="Times New Roman"/>
-          <w:sz w:val="28"/>
-          <w:szCs w:val="28"/>
-          <w:lang w:val="en-US"/>
-        </w:rPr>
-        <w:t xml:space="preserve">Statistics </w:t>
-      </w:r>
-      <w:r>
-        <w:rPr>
-          <w:rFonts w:ascii="Times New Roman" w:hAnsi="Times New Roman" w:cs="Times New Roman"/>
-          <w:sz w:val="28"/>
-          <w:szCs w:val="28"/>
-        </w:rPr>
-        <w:t>в администраторската конзола е идея за разширяване на проекта в бъдеще</w:t>
-      </w:r>
-      <w:r>
-        <w:rPr>
-          <w:rFonts w:ascii="Times New Roman" w:hAnsi="Times New Roman" w:cs="Times New Roman"/>
-          <w:sz w:val="28"/>
-          <w:szCs w:val="28"/>
-          <w:lang w:val="en-US"/>
-        </w:rPr>
-        <w:t>.</w:t>
-      </w:r>
-    </w:p>
-    <w:p>
-      <w:pPr>
-        <w:rPr>
-          <w:rFonts w:ascii="Times New Roman" w:hAnsi="Times New Roman" w:cs="Times New Roman"/>
-          <w:sz w:val="28"/>
-          <w:szCs w:val="28"/>
-        </w:rPr>
-      </w:pPr>
+      <w:bookmarkStart w:id="0" w:name="_GoBack"/>
+      <w:bookmarkEnd w:id="0"/>
       <w:r>
         <w:rPr>
           <w:rFonts w:ascii="Times New Roman" w:hAnsi="Times New Roman" w:cs="Times New Roman"/>
@@ -1120,8 +1087,6 @@
           <w:szCs w:val="28"/>
         </w:rPr>
       </w:pPr>
-      <w:bookmarkStart w:id="0" w:name="_GoBack"/>
-      <w:bookmarkEnd w:id="0"/>
     </w:p>
     <w:p>
       <w:pPr>

</xml_diff>